<commit_message>
Solving the workaround for IoT Watcher
</commit_message>
<xml_diff>
--- a/IoT Track/1.BlinkyAndTheCloud/Blinky_Part1.docx
+++ b/IoT Track/1.BlinkyAndTheCloud/Blinky_Part1.docx
@@ -8,10 +8,7 @@
       </w:pPr>
       <w:bookmarkStart w:id="0" w:name="microsoft-azure-sql-database"/>
       <w:r>
-        <w:t xml:space="preserve">1. </w:t>
-      </w:r>
-      <w:r>
-        <w:t>Blinky Sample</w:t>
+        <w:t>1. Blinky Sample</w:t>
       </w:r>
     </w:p>
     <w:bookmarkEnd w:id="0"/>
@@ -45,21 +42,7 @@
           <w:rFonts w:ascii="Segoe UI" w:hAnsi="Segoe UI" w:cs="Segoe UI"/>
           <w:color w:val="333333"/>
         </w:rPr>
-        <w:t>This is a headed sample. To better understand what headed mode is</w:t>
-      </w:r>
-      <w:r>
-        <w:rPr>
-          <w:rFonts w:ascii="Segoe UI" w:hAnsi="Segoe UI" w:cs="Segoe UI"/>
-          <w:color w:val="333333"/>
-        </w:rPr>
-        <w:t xml:space="preserve"> go</w:t>
-      </w:r>
-      <w:r>
-        <w:rPr>
-          <w:rFonts w:ascii="Segoe UI" w:hAnsi="Segoe UI" w:cs="Segoe UI"/>
-          <w:color w:val="333333"/>
-        </w:rPr>
-        <w:t xml:space="preserve"> </w:t>
+        <w:t xml:space="preserve">This is a headed sample. To better understand what headed mode is go </w:t>
       </w:r>
       <w:hyperlink r:id="rId5" w:history="1">
         <w:r>
@@ -96,12 +79,23 @@
     </w:p>
     <w:p>
       <w:pPr>
+        <w:pStyle w:val="NormalWeb"/>
+        <w:rPr>
+          <w:rFonts w:ascii="Segoe UI" w:hAnsi="Segoe UI" w:cs="Segoe UI"/>
+          <w:color w:val="333333"/>
+        </w:rPr>
+      </w:pPr>
+    </w:p>
+    <w:p>
+      <w:pPr>
         <w:keepNext/>
         <w:keepLines/>
         <w:spacing w:before="200" w:after="0"/>
         <w:outlineLvl w:val="1"/>
       </w:pPr>
       <w:bookmarkStart w:id="1" w:name="create-a-microsoft-azure-sql-database"/>
+      <w:bookmarkStart w:id="2" w:name="_GoBack"/>
+      <w:bookmarkEnd w:id="2"/>
       <w:r>
         <w:rPr>
           <w:rFonts w:asciiTheme="majorHAnsi" w:eastAsiaTheme="majorEastAsia" w:hAnsiTheme="majorHAnsi" w:cstheme="majorBidi"/>
@@ -111,9 +105,8 @@
           <w:sz w:val="32"/>
           <w:szCs w:val="32"/>
         </w:rPr>
-        <w:t xml:space="preserve">1.1 </w:t>
-      </w:r>
-      <w:bookmarkEnd w:id="1"/>
+        <w:t>1.2</w:t>
+      </w:r>
       <w:r>
         <w:rPr>
           <w:rFonts w:asciiTheme="majorHAnsi" w:eastAsiaTheme="majorEastAsia" w:hAnsiTheme="majorHAnsi" w:cstheme="majorBidi"/>
@@ -123,92 +116,10 @@
           <w:sz w:val="32"/>
           <w:szCs w:val="32"/>
         </w:rPr>
-        <w:t>Load the Project in Visual Studio</w:t>
-      </w:r>
-    </w:p>
-    <w:p>
-      <w:pPr>
-        <w:pStyle w:val="NormalWeb"/>
-        <w:rPr>
-          <w:rFonts w:ascii="Segoe UI" w:hAnsi="Segoe UI" w:cs="Segoe UI"/>
-          <w:color w:val="333333"/>
-        </w:rPr>
-      </w:pPr>
-      <w:r>
-        <w:rPr>
-          <w:rFonts w:ascii="Segoe UI" w:hAnsi="Segoe UI" w:cs="Segoe UI"/>
-          <w:color w:val="333333"/>
-        </w:rPr>
-        <w:t>You can find the source code for this sample by navigating to the</w:t>
-      </w:r>
-      <w:r>
-        <w:rPr>
-          <w:rFonts w:ascii="Segoe UI" w:hAnsi="Segoe UI" w:cs="Segoe UI"/>
-          <w:color w:val="333333"/>
-        </w:rPr>
-        <w:t xml:space="preserve"> IoT Track folder content and 1.BlinkyandtheCloud -&gt;</w:t>
-      </w:r>
-      <w:r>
-        <w:rPr>
-          <w:rFonts w:ascii="Segoe UI" w:hAnsi="Segoe UI" w:cs="Segoe UI"/>
-          <w:color w:val="333333"/>
-        </w:rPr>
         <w:t xml:space="preserve"> </w:t>
       </w:r>
-      <w:r>
-        <w:rPr>
-          <w:rStyle w:val="HTMLCode"/>
-        </w:rPr>
-        <w:t>samples-develop\</w:t>
-      </w:r>
-      <w:r>
-        <w:rPr>
-          <w:rStyle w:val="HTMLCode"/>
-        </w:rPr>
-        <w:t>samples-develop\Blinky</w:t>
-      </w:r>
-      <w:r>
-        <w:rPr>
-          <w:rFonts w:ascii="Segoe UI" w:hAnsi="Segoe UI" w:cs="Segoe UI"/>
-          <w:color w:val="333333"/>
-        </w:rPr>
-        <w:t xml:space="preserve">. The sample code is available in either C++ or </w:t>
-      </w:r>
-      <w:r>
-        <w:rPr>
-          <w:rFonts w:ascii="Segoe UI" w:hAnsi="Segoe UI" w:cs="Segoe UI"/>
-          <w:color w:val="333333"/>
-        </w:rPr>
-        <w:t>C#;</w:t>
-      </w:r>
-      <w:r>
-        <w:rPr>
-          <w:rFonts w:ascii="Segoe UI" w:hAnsi="Segoe UI" w:cs="Segoe UI"/>
-          <w:color w:val="333333"/>
-        </w:rPr>
-        <w:t xml:space="preserve"> </w:t>
-      </w:r>
-      <w:r>
-        <w:rPr>
-          <w:rFonts w:ascii="Segoe UI" w:hAnsi="Segoe UI" w:cs="Segoe UI"/>
-          <w:color w:val="333333"/>
-        </w:rPr>
-        <w:t>however,</w:t>
-      </w:r>
-      <w:r>
-        <w:rPr>
-          <w:rFonts w:ascii="Segoe UI" w:hAnsi="Segoe UI" w:cs="Segoe UI"/>
-          <w:color w:val="333333"/>
-        </w:rPr>
-        <w:t xml:space="preserve"> the documentation here only details the C# variant. Make a copy of the folder on your disk and open the project from Visual Studio.</w:t>
-      </w:r>
-    </w:p>
-    <w:p>
-      <w:pPr>
-        <w:keepNext/>
-        <w:keepLines/>
-        <w:spacing w:before="200" w:after="0"/>
-        <w:outlineLvl w:val="1"/>
+      <w:bookmarkEnd w:id="1"/>
+      <w:r>
         <w:rPr>
           <w:rFonts w:asciiTheme="majorHAnsi" w:eastAsiaTheme="majorEastAsia" w:hAnsiTheme="majorHAnsi" w:cstheme="majorBidi"/>
           <w:b/>
@@ -217,8 +128,108 @@
           <w:sz w:val="32"/>
           <w:szCs w:val="32"/>
         </w:rPr>
-      </w:pPr>
-      <w:r>
+        <w:t>Load the Project in Visual Studio</w:t>
+      </w:r>
+    </w:p>
+    <w:p>
+      <w:pPr>
+        <w:pStyle w:val="NormalWeb"/>
+        <w:rPr>
+          <w:rFonts w:ascii="Segoe UI" w:hAnsi="Segoe UI" w:cs="Segoe UI"/>
+          <w:color w:val="333333"/>
+        </w:rPr>
+      </w:pPr>
+      <w:r>
+        <w:rPr>
+          <w:rFonts w:ascii="Segoe UI" w:hAnsi="Segoe UI" w:cs="Segoe UI"/>
+          <w:color w:val="333333"/>
+        </w:rPr>
+        <w:t>You can find the source code for this sample by navigating to the</w:t>
+      </w:r>
+      <w:r>
+        <w:rPr>
+          <w:rFonts w:ascii="Segoe UI" w:hAnsi="Segoe UI" w:cs="Segoe UI"/>
+          <w:color w:val="333333"/>
+        </w:rPr>
+        <w:t xml:space="preserve"> IoT Track folder content and </w:t>
+      </w:r>
+      <w:proofErr w:type="gramStart"/>
+      <w:r>
+        <w:rPr>
+          <w:rFonts w:ascii="Segoe UI" w:hAnsi="Segoe UI" w:cs="Segoe UI"/>
+          <w:color w:val="333333"/>
+        </w:rPr>
+        <w:t>1.BlinkyandtheCloud</w:t>
+      </w:r>
+      <w:proofErr w:type="gramEnd"/>
+      <w:r>
+        <w:rPr>
+          <w:rFonts w:ascii="Segoe UI" w:hAnsi="Segoe UI" w:cs="Segoe UI"/>
+          <w:color w:val="333333"/>
+        </w:rPr>
+        <w:t xml:space="preserve"> -&gt;</w:t>
+      </w:r>
+      <w:r>
+        <w:rPr>
+          <w:rFonts w:ascii="Segoe UI" w:hAnsi="Segoe UI" w:cs="Segoe UI"/>
+          <w:color w:val="333333"/>
+        </w:rPr>
+        <w:t xml:space="preserve"> </w:t>
+      </w:r>
+      <w:r>
+        <w:rPr>
+          <w:rStyle w:val="HTMLCode"/>
+        </w:rPr>
+        <w:t>samples-develop\</w:t>
+      </w:r>
+      <w:r>
+        <w:rPr>
+          <w:rStyle w:val="HTMLCode"/>
+        </w:rPr>
+        <w:t>samples-develop\Blinky</w:t>
+      </w:r>
+      <w:r>
+        <w:rPr>
+          <w:rFonts w:ascii="Segoe UI" w:hAnsi="Segoe UI" w:cs="Segoe UI"/>
+          <w:color w:val="333333"/>
+        </w:rPr>
+        <w:t xml:space="preserve">. The sample code is available in either C++ or </w:t>
+      </w:r>
+      <w:r>
+        <w:rPr>
+          <w:rFonts w:ascii="Segoe UI" w:hAnsi="Segoe UI" w:cs="Segoe UI"/>
+          <w:color w:val="333333"/>
+        </w:rPr>
+        <w:t>C#;</w:t>
+      </w:r>
+      <w:r>
+        <w:rPr>
+          <w:rFonts w:ascii="Segoe UI" w:hAnsi="Segoe UI" w:cs="Segoe UI"/>
+          <w:color w:val="333333"/>
+        </w:rPr>
+        <w:t xml:space="preserve"> </w:t>
+      </w:r>
+      <w:r>
+        <w:rPr>
+          <w:rFonts w:ascii="Segoe UI" w:hAnsi="Segoe UI" w:cs="Segoe UI"/>
+          <w:color w:val="333333"/>
+        </w:rPr>
+        <w:t>however,</w:t>
+      </w:r>
+      <w:r>
+        <w:rPr>
+          <w:rFonts w:ascii="Segoe UI" w:hAnsi="Segoe UI" w:cs="Segoe UI"/>
+          <w:color w:val="333333"/>
+        </w:rPr>
+        <w:t xml:space="preserve"> the documentation here only details the C# variant. Make a copy of the folder on your disk and open the project from Visual Studio.</w:t>
+      </w:r>
+    </w:p>
+    <w:p>
+      <w:pPr>
+        <w:keepNext/>
+        <w:keepLines/>
+        <w:spacing w:before="200" w:after="0"/>
+        <w:outlineLvl w:val="1"/>
         <w:rPr>
           <w:rFonts w:asciiTheme="majorHAnsi" w:eastAsiaTheme="majorEastAsia" w:hAnsiTheme="majorHAnsi" w:cstheme="majorBidi"/>
           <w:b/>
@@ -227,8 +238,7 @@
           <w:sz w:val="32"/>
           <w:szCs w:val="32"/>
         </w:rPr>
-        <w:t xml:space="preserve">1.2 </w:t>
-      </w:r>
+      </w:pPr>
       <w:r>
         <w:rPr>
           <w:rFonts w:asciiTheme="majorHAnsi" w:eastAsiaTheme="majorEastAsia" w:hAnsiTheme="majorHAnsi" w:cstheme="majorBidi"/>
@@ -238,10 +248,30 @@
           <w:sz w:val="32"/>
           <w:szCs w:val="32"/>
         </w:rPr>
+        <w:t>1.3</w:t>
+      </w:r>
+      <w:r>
+        <w:rPr>
+          <w:rFonts w:asciiTheme="majorHAnsi" w:eastAsiaTheme="majorEastAsia" w:hAnsiTheme="majorHAnsi" w:cstheme="majorBidi"/>
+          <w:b/>
+          <w:bCs/>
+          <w:color w:val="5B9BD5" w:themeColor="accent1"/>
+          <w:sz w:val="32"/>
+          <w:szCs w:val="32"/>
+        </w:rPr>
+        <w:t xml:space="preserve"> </w:t>
+      </w:r>
+      <w:r>
+        <w:rPr>
+          <w:rFonts w:asciiTheme="majorHAnsi" w:eastAsiaTheme="majorEastAsia" w:hAnsiTheme="majorHAnsi" w:cstheme="majorBidi"/>
+          <w:b/>
+          <w:bCs/>
+          <w:color w:val="5B9BD5" w:themeColor="accent1"/>
+          <w:sz w:val="32"/>
+          <w:szCs w:val="32"/>
+        </w:rPr>
         <w:t>Connect the LED to your Windows IoT device</w:t>
       </w:r>
-      <w:bookmarkStart w:id="2" w:name="_GoBack"/>
-      <w:bookmarkEnd w:id="2"/>
     </w:p>
     <w:p>
       <w:pPr>
@@ -347,6 +377,7 @@
           <w:noProof/>
           <w:color w:val="333333"/>
         </w:rPr>
+        <w:lastRenderedPageBreak/>
         <w:drawing>
           <wp:anchor distT="0" distB="0" distL="114300" distR="114300" simplePos="0" relativeHeight="251658240" behindDoc="0" locked="0" layoutInCell="1" allowOverlap="1" wp14:anchorId="16343C10" wp14:editId="6CF0F3BF">
             <wp:simplePos x="0" y="0"/>
@@ -435,8 +466,7 @@
           <w:sz w:val="32"/>
           <w:szCs w:val="32"/>
         </w:rPr>
-        <w:lastRenderedPageBreak/>
-        <w:t xml:space="preserve">1.3 </w:t>
+        <w:t>1.4</w:t>
       </w:r>
       <w:r>
         <w:rPr>
@@ -447,6 +477,17 @@
           <w:sz w:val="32"/>
           <w:szCs w:val="32"/>
         </w:rPr>
+        <w:t xml:space="preserve"> </w:t>
+      </w:r>
+      <w:r>
+        <w:rPr>
+          <w:rFonts w:asciiTheme="majorHAnsi" w:eastAsiaTheme="majorEastAsia" w:hAnsiTheme="majorHAnsi" w:cstheme="majorBidi"/>
+          <w:b/>
+          <w:bCs/>
+          <w:color w:val="5B9BD5" w:themeColor="accent1"/>
+          <w:sz w:val="32"/>
+          <w:szCs w:val="32"/>
+        </w:rPr>
         <w:t>For Raspberry Pi 2 (RPi2)</w:t>
       </w:r>
     </w:p>
@@ -463,7 +504,23 @@
           <w:rFonts w:ascii="Segoe UI" w:hAnsi="Segoe UI" w:cs="Segoe UI"/>
           <w:color w:val="333333"/>
         </w:rPr>
-        <w:t>We will connect the one end of the LED to GPIO 5 (pin 29 on the expansion header) on the RPi2, the other end to the resistor, and the resistor to the 3.3 volt power supply from the RPi2. Note that the polarity of the LED is important. Make sure the shorter leg (-) is connected to GPIO 5 and the longer leg (+) to the resistor or it won’t light up.</w:t>
+        <w:t xml:space="preserve">We will connect the one end of the LED to GPIO 5 (pin 29 on the expansion header) on the RPi2, the other end to the resistor, and the resistor to the </w:t>
+      </w:r>
+      <w:proofErr w:type="gramStart"/>
+      <w:r>
+        <w:rPr>
+          <w:rFonts w:ascii="Segoe UI" w:hAnsi="Segoe UI" w:cs="Segoe UI"/>
+          <w:color w:val="333333"/>
+        </w:rPr>
+        <w:t>3.3 volt</w:t>
+      </w:r>
+      <w:proofErr w:type="gramEnd"/>
+      <w:r>
+        <w:rPr>
+          <w:rFonts w:ascii="Segoe UI" w:hAnsi="Segoe UI" w:cs="Segoe UI"/>
+          <w:color w:val="333333"/>
+        </w:rPr>
+        <w:t xml:space="preserve"> power supply from the RPi2. Note that the polarity of the LED is important. Make sure the shorter leg (-) is connected to GPIO 5 and the longer leg (+) to the resistor or it won’t light up.</w:t>
       </w:r>
     </w:p>
     <w:p>
@@ -496,6 +553,7 @@
           <w:noProof/>
           <w:color w:val="333333"/>
         </w:rPr>
+        <w:lastRenderedPageBreak/>
         <w:drawing>
           <wp:inline distT="0" distB="0" distL="0" distR="0">
             <wp:extent cx="5562600" cy="3810000"/>
@@ -566,6 +624,7 @@
         <w:t xml:space="preserve">Image made with </w:t>
       </w:r>
       <w:hyperlink r:id="rId8" w:tgtFrame="_blank" w:history="1">
+        <w:proofErr w:type="spellStart"/>
         <w:r>
           <w:rPr>
             <w:rStyle w:val="Hyperlink"/>
@@ -578,6 +637,7 @@
           </w:rPr>
           <w:t>Fritzing</w:t>
         </w:r>
+        <w:proofErr w:type="spellEnd"/>
       </w:hyperlink>
     </w:p>
     <w:p>
@@ -681,6 +741,7 @@
         <w:t xml:space="preserve">Image made with </w:t>
       </w:r>
       <w:hyperlink r:id="rId10" w:tgtFrame="_blank" w:history="1">
+        <w:proofErr w:type="spellStart"/>
         <w:r>
           <w:rPr>
             <w:rStyle w:val="Hyperlink"/>
@@ -693,6 +754,7 @@
           </w:rPr>
           <w:t>Fritzing</w:t>
         </w:r>
+        <w:proofErr w:type="spellEnd"/>
       </w:hyperlink>
     </w:p>
     <w:p>
@@ -719,7 +781,18 @@
           <w:sz w:val="32"/>
           <w:szCs w:val="32"/>
         </w:rPr>
-        <w:t xml:space="preserve">1.4 </w:t>
+        <w:t>1.5</w:t>
+      </w:r>
+      <w:r>
+        <w:rPr>
+          <w:rFonts w:asciiTheme="majorHAnsi" w:eastAsiaTheme="majorEastAsia" w:hAnsiTheme="majorHAnsi" w:cstheme="majorBidi"/>
+          <w:b/>
+          <w:bCs/>
+          <w:color w:val="5B9BD5" w:themeColor="accent1"/>
+          <w:sz w:val="32"/>
+          <w:szCs w:val="32"/>
+        </w:rPr>
+        <w:t xml:space="preserve"> </w:t>
       </w:r>
       <w:r>
         <w:rPr>
@@ -1296,7 +1369,7 @@
           <w:sz w:val="32"/>
           <w:szCs w:val="32"/>
         </w:rPr>
-        <w:t xml:space="preserve">1.5 </w:t>
+        <w:t>1.6</w:t>
       </w:r>
       <w:r>
         <w:rPr>
@@ -1307,6 +1380,17 @@
           <w:sz w:val="32"/>
           <w:szCs w:val="32"/>
         </w:rPr>
+        <w:t xml:space="preserve"> </w:t>
+      </w:r>
+      <w:r>
+        <w:rPr>
+          <w:rFonts w:asciiTheme="majorHAnsi" w:eastAsiaTheme="majorEastAsia" w:hAnsiTheme="majorHAnsi" w:cstheme="majorBidi"/>
+          <w:b/>
+          <w:bCs/>
+          <w:color w:val="5B9BD5" w:themeColor="accent1"/>
+          <w:sz w:val="32"/>
+          <w:szCs w:val="32"/>
+        </w:rPr>
         <w:t>Let’s look at the code</w:t>
       </w:r>
     </w:p>
@@ -1342,7 +1426,7 @@
           <w:rStyle w:val="IntenseEmphasis"/>
           <w:sz w:val="28"/>
         </w:rPr>
-        <w:t>1.5</w:t>
+        <w:t>1.6</w:t>
       </w:r>
       <w:r>
         <w:rPr>
@@ -1400,6 +1484,8 @@
         </w:rPr>
         <w:t xml:space="preserve"> </w:t>
       </w:r>
+      <w:proofErr w:type="spellStart"/>
+      <w:proofErr w:type="gramStart"/>
       <w:r>
         <w:rPr>
           <w:rStyle w:val="nf1"/>
@@ -1408,14 +1494,25 @@
         </w:rPr>
         <w:t>MainPage</w:t>
       </w:r>
-      <w:r>
-        <w:rPr>
-          <w:rStyle w:val="p"/>
-          <w:color w:val="C7254E"/>
-          <w:sz w:val="18"/>
-          <w:szCs w:val="18"/>
-        </w:rPr>
-        <w:t>()</w:t>
+      <w:proofErr w:type="spellEnd"/>
+      <w:r>
+        <w:rPr>
+          <w:rStyle w:val="p"/>
+          <w:color w:val="C7254E"/>
+          <w:sz w:val="18"/>
+          <w:szCs w:val="18"/>
+        </w:rPr>
+        <w:t>(</w:t>
+      </w:r>
+      <w:proofErr w:type="gramEnd"/>
+      <w:r>
+        <w:rPr>
+          <w:rStyle w:val="p"/>
+          <w:color w:val="C7254E"/>
+          <w:sz w:val="18"/>
+          <w:szCs w:val="18"/>
+        </w:rPr>
+        <w:t>)</w:t>
       </w:r>
     </w:p>
     <w:p>
@@ -1490,6 +1587,8 @@
         </w:rPr>
         <w:t xml:space="preserve">    </w:t>
       </w:r>
+      <w:proofErr w:type="spellStart"/>
+      <w:proofErr w:type="gramStart"/>
       <w:r>
         <w:rPr>
           <w:rStyle w:val="k1"/>
@@ -1516,6 +1615,8 @@
         </w:rPr>
         <w:t>timer</w:t>
       </w:r>
+      <w:proofErr w:type="spellEnd"/>
+      <w:proofErr w:type="gramEnd"/>
       <w:r>
         <w:rPr>
           <w:color w:val="C7254E"/>
@@ -1557,6 +1658,7 @@
         </w:rPr>
         <w:t xml:space="preserve"> </w:t>
       </w:r>
+      <w:proofErr w:type="spellStart"/>
       <w:r>
         <w:rPr>
           <w:rStyle w:val="n"/>
@@ -1566,6 +1668,7 @@
         </w:rPr>
         <w:t>DispatcherTimer</w:t>
       </w:r>
+      <w:proofErr w:type="spellEnd"/>
       <w:r>
         <w:rPr>
           <w:rStyle w:val="p"/>
@@ -1593,6 +1696,8 @@
         </w:rPr>
         <w:t xml:space="preserve">    </w:t>
       </w:r>
+      <w:proofErr w:type="spellStart"/>
+      <w:proofErr w:type="gramStart"/>
       <w:r>
         <w:rPr>
           <w:rStyle w:val="k1"/>
@@ -1619,6 +1724,7 @@
         </w:rPr>
         <w:t>timer</w:t>
       </w:r>
+      <w:proofErr w:type="gramEnd"/>
       <w:r>
         <w:rPr>
           <w:rStyle w:val="p"/>
@@ -1637,6 +1743,7 @@
         </w:rPr>
         <w:t>Interval</w:t>
       </w:r>
+      <w:proofErr w:type="spellEnd"/>
       <w:r>
         <w:rPr>
           <w:color w:val="C7254E"/>
@@ -1662,6 +1769,7 @@
         </w:rPr>
         <w:t xml:space="preserve"> </w:t>
       </w:r>
+      <w:proofErr w:type="spellStart"/>
       <w:r>
         <w:rPr>
           <w:rStyle w:val="n"/>
@@ -1689,6 +1797,7 @@
         </w:rPr>
         <w:t>FromMilliseconds</w:t>
       </w:r>
+      <w:proofErr w:type="spellEnd"/>
       <w:r>
         <w:rPr>
           <w:rStyle w:val="p"/>
@@ -1733,6 +1842,8 @@
         </w:rPr>
         <w:t xml:space="preserve">    </w:t>
       </w:r>
+      <w:proofErr w:type="spellStart"/>
+      <w:proofErr w:type="gramStart"/>
       <w:r>
         <w:rPr>
           <w:rStyle w:val="k1"/>
@@ -1759,6 +1870,7 @@
         </w:rPr>
         <w:t>timer</w:t>
       </w:r>
+      <w:proofErr w:type="gramEnd"/>
       <w:r>
         <w:rPr>
           <w:rStyle w:val="p"/>
@@ -1777,6 +1889,7 @@
         </w:rPr>
         <w:t>Tick</w:t>
       </w:r>
+      <w:proofErr w:type="spellEnd"/>
       <w:r>
         <w:rPr>
           <w:color w:val="C7254E"/>
@@ -1802,6 +1915,7 @@
         </w:rPr>
         <w:t xml:space="preserve"> </w:t>
       </w:r>
+      <w:proofErr w:type="spellStart"/>
       <w:r>
         <w:rPr>
           <w:rStyle w:val="n"/>
@@ -1811,6 +1925,7 @@
         </w:rPr>
         <w:t>Timer_Tick</w:t>
       </w:r>
+      <w:proofErr w:type="spellEnd"/>
       <w:r>
         <w:rPr>
           <w:rStyle w:val="p"/>
@@ -1838,6 +1953,8 @@
         </w:rPr>
         <w:t xml:space="preserve">    </w:t>
       </w:r>
+      <w:proofErr w:type="spellStart"/>
+      <w:proofErr w:type="gramStart"/>
       <w:r>
         <w:rPr>
           <w:rStyle w:val="k1"/>
@@ -1864,6 +1981,7 @@
         </w:rPr>
         <w:t>timer</w:t>
       </w:r>
+      <w:proofErr w:type="gramEnd"/>
       <w:r>
         <w:rPr>
           <w:rStyle w:val="p"/>
@@ -1882,6 +2000,7 @@
         </w:rPr>
         <w:t>Start</w:t>
       </w:r>
+      <w:proofErr w:type="spellEnd"/>
       <w:r>
         <w:rPr>
           <w:rStyle w:val="p"/>
@@ -1998,14 +2117,25 @@
         </w:rPr>
         <w:t xml:space="preserve"> </w:t>
       </w:r>
+      <w:proofErr w:type="spellStart"/>
       <w:r>
         <w:rPr>
           <w:rStyle w:val="nf1"/>
           <w:sz w:val="18"/>
           <w:szCs w:val="18"/>
         </w:rPr>
-        <w:t>Timer_Tick</w:t>
-      </w:r>
+        <w:t>Timer_</w:t>
+      </w:r>
+      <w:proofErr w:type="gramStart"/>
+      <w:r>
+        <w:rPr>
+          <w:rStyle w:val="nf1"/>
+          <w:sz w:val="18"/>
+          <w:szCs w:val="18"/>
+        </w:rPr>
+        <w:t>Tick</w:t>
+      </w:r>
+      <w:proofErr w:type="spellEnd"/>
       <w:r>
         <w:rPr>
           <w:rStyle w:val="p"/>
@@ -2015,6 +2145,7 @@
         </w:rPr>
         <w:t>(</w:t>
       </w:r>
+      <w:proofErr w:type="gramEnd"/>
       <w:r>
         <w:rPr>
           <w:rStyle w:val="kt1"/>
@@ -2129,6 +2260,8 @@
         <w:lastRenderedPageBreak/>
         <w:t xml:space="preserve">    </w:t>
       </w:r>
+      <w:proofErr w:type="spellStart"/>
+      <w:proofErr w:type="gramStart"/>
       <w:r>
         <w:rPr>
           <w:rStyle w:val="n"/>
@@ -2138,14 +2271,25 @@
         </w:rPr>
         <w:t>FlipLED</w:t>
       </w:r>
-      <w:r>
-        <w:rPr>
-          <w:rStyle w:val="p"/>
-          <w:color w:val="C7254E"/>
-          <w:sz w:val="18"/>
-          <w:szCs w:val="18"/>
-        </w:rPr>
-        <w:t>();</w:t>
+      <w:proofErr w:type="spellEnd"/>
+      <w:r>
+        <w:rPr>
+          <w:rStyle w:val="p"/>
+          <w:color w:val="C7254E"/>
+          <w:sz w:val="18"/>
+          <w:szCs w:val="18"/>
+        </w:rPr>
+        <w:t>(</w:t>
+      </w:r>
+      <w:proofErr w:type="gramEnd"/>
+      <w:r>
+        <w:rPr>
+          <w:rStyle w:val="p"/>
+          <w:color w:val="C7254E"/>
+          <w:sz w:val="18"/>
+          <w:szCs w:val="18"/>
+        </w:rPr>
+        <w:t>);</w:t>
       </w:r>
     </w:p>
     <w:p>
@@ -2178,7 +2322,7 @@
           <w:rStyle w:val="IntenseEmphasis"/>
           <w:sz w:val="28"/>
         </w:rPr>
-        <w:t>1.5</w:t>
+        <w:t>1.6</w:t>
       </w:r>
       <w:r>
         <w:rPr>
@@ -2215,7 +2359,25 @@
           <w:rFonts w:ascii="Segoe UI" w:hAnsi="Segoe UI" w:cs="Segoe UI"/>
           <w:color w:val="333333"/>
         </w:rPr>
-        <w:t>To drive the GPIO pin, first we need to initialize it. Here is the C# code (notice how we leverage the new WinRT classes in the Windows.Devices.Gpio namespace):</w:t>
+        <w:t xml:space="preserve">To drive the GPIO pin, first we need to initialize it. Here is the C# code (notice how we leverage the new WinRT classes in the </w:t>
+      </w:r>
+      <w:proofErr w:type="spellStart"/>
+      <w:proofErr w:type="gramStart"/>
+      <w:r>
+        <w:rPr>
+          <w:rFonts w:ascii="Segoe UI" w:hAnsi="Segoe UI" w:cs="Segoe UI"/>
+          <w:color w:val="333333"/>
+        </w:rPr>
+        <w:t>Windows.Devices.Gpio</w:t>
+      </w:r>
+      <w:proofErr w:type="spellEnd"/>
+      <w:proofErr w:type="gramEnd"/>
+      <w:r>
+        <w:rPr>
+          <w:rFonts w:ascii="Segoe UI" w:hAnsi="Segoe UI" w:cs="Segoe UI"/>
+          <w:color w:val="333333"/>
+        </w:rPr>
+        <w:t xml:space="preserve"> namespace):</w:t>
       </w:r>
     </w:p>
     <w:p>
@@ -2243,6 +2405,8 @@
         </w:rPr>
         <w:t xml:space="preserve"> </w:t>
       </w:r>
+      <w:proofErr w:type="spellStart"/>
+      <w:proofErr w:type="gramStart"/>
       <w:r>
         <w:rPr>
           <w:rStyle w:val="nn1"/>
@@ -2251,6 +2415,8 @@
         </w:rPr>
         <w:t>Windows.Devices.Gpio</w:t>
       </w:r>
+      <w:proofErr w:type="spellEnd"/>
+      <w:proofErr w:type="gramEnd"/>
       <w:r>
         <w:rPr>
           <w:rStyle w:val="p"/>
@@ -2312,6 +2478,8 @@
         </w:rPr>
         <w:t xml:space="preserve"> </w:t>
       </w:r>
+      <w:proofErr w:type="spellStart"/>
+      <w:proofErr w:type="gramStart"/>
       <w:r>
         <w:rPr>
           <w:rStyle w:val="nf1"/>
@@ -2320,14 +2488,25 @@
         </w:rPr>
         <w:t>InitGPIO</w:t>
       </w:r>
-      <w:r>
-        <w:rPr>
-          <w:rStyle w:val="p"/>
-          <w:color w:val="C7254E"/>
-          <w:sz w:val="18"/>
-          <w:szCs w:val="18"/>
-        </w:rPr>
-        <w:t>()</w:t>
+      <w:proofErr w:type="spellEnd"/>
+      <w:r>
+        <w:rPr>
+          <w:rStyle w:val="p"/>
+          <w:color w:val="C7254E"/>
+          <w:sz w:val="18"/>
+          <w:szCs w:val="18"/>
+        </w:rPr>
+        <w:t>(</w:t>
+      </w:r>
+      <w:proofErr w:type="gramEnd"/>
+      <w:r>
+        <w:rPr>
+          <w:rStyle w:val="p"/>
+          <w:color w:val="C7254E"/>
+          <w:sz w:val="18"/>
+          <w:szCs w:val="18"/>
+        </w:rPr>
+        <w:t>)</w:t>
       </w:r>
     </w:p>
     <w:p>
@@ -2366,6 +2545,7 @@
         </w:rPr>
         <w:t xml:space="preserve">    </w:t>
       </w:r>
+      <w:proofErr w:type="spellStart"/>
       <w:r>
         <w:rPr>
           <w:rStyle w:val="kt1"/>
@@ -2374,6 +2554,7 @@
         </w:rPr>
         <w:t>var</w:t>
       </w:r>
+      <w:proofErr w:type="spellEnd"/>
       <w:r>
         <w:rPr>
           <w:color w:val="C7254E"/>
@@ -2382,6 +2563,7 @@
         </w:rPr>
         <w:t xml:space="preserve"> </w:t>
       </w:r>
+      <w:proofErr w:type="spellStart"/>
       <w:r>
         <w:rPr>
           <w:rStyle w:val="n"/>
@@ -2391,6 +2573,7 @@
         </w:rPr>
         <w:t>gpio</w:t>
       </w:r>
+      <w:proofErr w:type="spellEnd"/>
       <w:r>
         <w:rPr>
           <w:color w:val="C7254E"/>
@@ -2416,6 +2599,7 @@
         </w:rPr>
         <w:t xml:space="preserve"> </w:t>
       </w:r>
+      <w:proofErr w:type="spellStart"/>
       <w:r>
         <w:rPr>
           <w:rStyle w:val="n"/>
@@ -2443,6 +2627,7 @@
         </w:rPr>
         <w:t>GetDefault</w:t>
       </w:r>
+      <w:proofErr w:type="spellEnd"/>
       <w:r>
         <w:rPr>
           <w:rStyle w:val="p"/>
@@ -2531,6 +2716,7 @@
         </w:rPr>
         <w:t>(</w:t>
       </w:r>
+      <w:proofErr w:type="spellStart"/>
       <w:r>
         <w:rPr>
           <w:rStyle w:val="n"/>
@@ -2540,6 +2726,7 @@
         </w:rPr>
         <w:t>gpio</w:t>
       </w:r>
+      <w:proofErr w:type="spellEnd"/>
       <w:r>
         <w:rPr>
           <w:color w:val="C7254E"/>
@@ -2696,6 +2883,7 @@
         </w:rPr>
         <w:t xml:space="preserve">        </w:t>
       </w:r>
+      <w:proofErr w:type="spellStart"/>
       <w:r>
         <w:rPr>
           <w:rStyle w:val="n"/>
@@ -2723,6 +2911,7 @@
         </w:rPr>
         <w:t>Text</w:t>
       </w:r>
+      <w:proofErr w:type="spellEnd"/>
       <w:r>
         <w:rPr>
           <w:color w:val="C7254E"/>
@@ -2889,6 +3078,8 @@
         </w:rPr>
         <w:t xml:space="preserve"> </w:t>
       </w:r>
+      <w:proofErr w:type="spellStart"/>
+      <w:proofErr w:type="gramStart"/>
       <w:r>
         <w:rPr>
           <w:rStyle w:val="n"/>
@@ -2916,6 +3107,8 @@
         </w:rPr>
         <w:t>OpenPin</w:t>
       </w:r>
+      <w:proofErr w:type="spellEnd"/>
+      <w:proofErr w:type="gramEnd"/>
       <w:r>
         <w:rPr>
           <w:rStyle w:val="p"/>
@@ -3118,6 +3311,7 @@
         </w:rPr>
         <w:t xml:space="preserve">        </w:t>
       </w:r>
+      <w:proofErr w:type="spellStart"/>
       <w:r>
         <w:rPr>
           <w:rStyle w:val="n"/>
@@ -3145,6 +3339,7 @@
         </w:rPr>
         <w:t>Text</w:t>
       </w:r>
+      <w:proofErr w:type="spellEnd"/>
       <w:r>
         <w:rPr>
           <w:color w:val="C7254E"/>
@@ -3277,6 +3472,8 @@
         </w:rPr>
         <w:t xml:space="preserve">    </w:t>
       </w:r>
+      <w:proofErr w:type="spellStart"/>
+      <w:proofErr w:type="gramStart"/>
       <w:r>
         <w:rPr>
           <w:rStyle w:val="n"/>
@@ -3304,6 +3501,8 @@
         </w:rPr>
         <w:t>Write</w:t>
       </w:r>
+      <w:proofErr w:type="spellEnd"/>
+      <w:proofErr w:type="gramEnd"/>
       <w:r>
         <w:rPr>
           <w:rStyle w:val="p"/>
@@ -3313,6 +3512,7 @@
         </w:rPr>
         <w:t>(</w:t>
       </w:r>
+      <w:proofErr w:type="spellStart"/>
       <w:r>
         <w:rPr>
           <w:rStyle w:val="n"/>
@@ -3340,6 +3540,7 @@
         </w:rPr>
         <w:t>High</w:t>
       </w:r>
+      <w:proofErr w:type="spellEnd"/>
       <w:r>
         <w:rPr>
           <w:rStyle w:val="p"/>
@@ -3367,6 +3568,8 @@
         </w:rPr>
         <w:t xml:space="preserve">    </w:t>
       </w:r>
+      <w:proofErr w:type="spellStart"/>
+      <w:proofErr w:type="gramStart"/>
       <w:r>
         <w:rPr>
           <w:rStyle w:val="n"/>
@@ -3394,6 +3597,8 @@
         </w:rPr>
         <w:t>SetDriveMode</w:t>
       </w:r>
+      <w:proofErr w:type="spellEnd"/>
+      <w:proofErr w:type="gramEnd"/>
       <w:r>
         <w:rPr>
           <w:rStyle w:val="p"/>
@@ -3403,6 +3608,7 @@
         </w:rPr>
         <w:t>(</w:t>
       </w:r>
+      <w:proofErr w:type="spellStart"/>
       <w:r>
         <w:rPr>
           <w:rStyle w:val="n"/>
@@ -3430,6 +3636,7 @@
         </w:rPr>
         <w:t>Output</w:t>
       </w:r>
+      <w:proofErr w:type="spellEnd"/>
       <w:r>
         <w:rPr>
           <w:rStyle w:val="p"/>
@@ -3467,6 +3674,7 @@
         </w:rPr>
         <w:t xml:space="preserve">    </w:t>
       </w:r>
+      <w:proofErr w:type="spellStart"/>
       <w:r>
         <w:rPr>
           <w:rStyle w:val="n"/>
@@ -3494,6 +3702,7 @@
         </w:rPr>
         <w:t>Text</w:t>
       </w:r>
+      <w:proofErr w:type="spellEnd"/>
       <w:r>
         <w:rPr>
           <w:color w:val="C7254E"/>
@@ -3586,11 +3795,19 @@
         </w:rPr>
         <w:t xml:space="preserve">First, we use </w:t>
       </w:r>
+      <w:proofErr w:type="spellStart"/>
       <w:r>
         <w:rPr>
           <w:rStyle w:val="HTMLCode"/>
         </w:rPr>
-        <w:t>GpioController.GetDefault()</w:t>
+        <w:t>GpioController.GetDefault</w:t>
+      </w:r>
+      <w:proofErr w:type="spellEnd"/>
+      <w:r>
+        <w:rPr>
+          <w:rStyle w:val="HTMLCode"/>
+        </w:rPr>
+        <w:t>()</w:t>
       </w:r>
       <w:r>
         <w:rPr>
@@ -3653,11 +3870,19 @@
         <w:lastRenderedPageBreak/>
         <w:t xml:space="preserve">Then we attempt to open the pin by calling </w:t>
       </w:r>
+      <w:proofErr w:type="spellStart"/>
       <w:r>
         <w:rPr>
           <w:rStyle w:val="HTMLCode"/>
         </w:rPr>
-        <w:t>GpioController.OpenPin()</w:t>
+        <w:t>GpioController.OpenPin</w:t>
+      </w:r>
+      <w:proofErr w:type="spellEnd"/>
+      <w:r>
+        <w:rPr>
+          <w:rStyle w:val="HTMLCode"/>
+        </w:rPr>
+        <w:t>()</w:t>
       </w:r>
       <w:r>
         <w:rPr>
@@ -3712,11 +3937,19 @@
         </w:rPr>
         <w:t xml:space="preserve">, we set it to be off (High) by default using the </w:t>
       </w:r>
+      <w:proofErr w:type="spellStart"/>
       <w:r>
         <w:rPr>
           <w:rStyle w:val="HTMLCode"/>
         </w:rPr>
-        <w:t>GpioPin.Write()</w:t>
+        <w:t>GpioPin.Write</w:t>
+      </w:r>
+      <w:proofErr w:type="spellEnd"/>
+      <w:r>
+        <w:rPr>
+          <w:rStyle w:val="HTMLCode"/>
+        </w:rPr>
+        <w:t>()</w:t>
       </w:r>
       <w:r>
         <w:rPr>
@@ -3758,11 +3991,19 @@
         </w:rPr>
         <w:t xml:space="preserve"> to run in output mode using the </w:t>
       </w:r>
+      <w:proofErr w:type="spellStart"/>
       <w:r>
         <w:rPr>
           <w:rStyle w:val="HTMLCode"/>
         </w:rPr>
-        <w:t>GpioPin.SetDriveMode()</w:t>
+        <w:t>GpioPin.SetDriveMode</w:t>
+      </w:r>
+      <w:proofErr w:type="spellEnd"/>
+      <w:r>
+        <w:rPr>
+          <w:rStyle w:val="HTMLCode"/>
+        </w:rPr>
+        <w:t>()</w:t>
       </w:r>
       <w:r>
         <w:rPr>
@@ -3799,7 +4040,7 @@
           <w:rStyle w:val="IntenseEmphasis"/>
           <w:sz w:val="28"/>
         </w:rPr>
-        <w:t>1.5</w:t>
+        <w:t>1.6</w:t>
       </w:r>
       <w:r>
         <w:rPr>
@@ -3838,12 +4079,14 @@
         </w:rPr>
         <w:t xml:space="preserve">Once we have access to the </w:t>
       </w:r>
+      <w:proofErr w:type="spellStart"/>
       <w:r>
         <w:rPr>
           <w:rStyle w:val="HTMLCode"/>
         </w:rPr>
         <w:t>GpioOutputPin</w:t>
       </w:r>
+      <w:proofErr w:type="spellEnd"/>
       <w:r>
         <w:rPr>
           <w:rFonts w:ascii="Segoe UI" w:hAnsi="Segoe UI" w:cs="Segoe UI"/>
@@ -3867,12 +4110,14 @@
         </w:rPr>
         <w:t xml:space="preserve">To turn the LED on, simply write the value </w:t>
       </w:r>
+      <w:proofErr w:type="spellStart"/>
       <w:r>
         <w:rPr>
           <w:rStyle w:val="HTMLCode"/>
         </w:rPr>
         <w:t>GpioPinValue.Low</w:t>
       </w:r>
+      <w:proofErr w:type="spellEnd"/>
       <w:r>
         <w:rPr>
           <w:rFonts w:ascii="Segoe UI" w:hAnsi="Segoe UI" w:cs="Segoe UI"/>
@@ -3885,6 +4130,8 @@
       <w:pPr>
         <w:pStyle w:val="HTMLPreformatted"/>
       </w:pPr>
+      <w:proofErr w:type="spellStart"/>
+      <w:proofErr w:type="gramStart"/>
       <w:r>
         <w:rPr>
           <w:rStyle w:val="k1"/>
@@ -3929,6 +4176,8 @@
         </w:rPr>
         <w:t>Write</w:t>
       </w:r>
+      <w:proofErr w:type="spellEnd"/>
+      <w:proofErr w:type="gramEnd"/>
       <w:r>
         <w:rPr>
           <w:rStyle w:val="p"/>
@@ -3938,6 +4187,7 @@
         </w:rPr>
         <w:t>(</w:t>
       </w:r>
+      <w:proofErr w:type="spellStart"/>
       <w:r>
         <w:rPr>
           <w:rStyle w:val="n"/>
@@ -3965,6 +4215,7 @@
         </w:rPr>
         <w:t>Low</w:t>
       </w:r>
+      <w:proofErr w:type="spellEnd"/>
       <w:r>
         <w:rPr>
           <w:rStyle w:val="p"/>
@@ -3990,12 +4241,14 @@
         </w:rPr>
         <w:t xml:space="preserve">and of course, write </w:t>
       </w:r>
+      <w:proofErr w:type="spellStart"/>
       <w:r>
         <w:rPr>
           <w:rStyle w:val="HTMLCode"/>
         </w:rPr>
         <w:t>GpioPinValue.High</w:t>
       </w:r>
+      <w:proofErr w:type="spellEnd"/>
       <w:r>
         <w:rPr>
           <w:rFonts w:ascii="Segoe UI" w:hAnsi="Segoe UI" w:cs="Segoe UI"/>
@@ -4008,6 +4261,8 @@
       <w:pPr>
         <w:pStyle w:val="HTMLPreformatted"/>
       </w:pPr>
+      <w:proofErr w:type="spellStart"/>
+      <w:proofErr w:type="gramStart"/>
       <w:r>
         <w:rPr>
           <w:rStyle w:val="k1"/>
@@ -4052,6 +4307,8 @@
         </w:rPr>
         <w:t>Write</w:t>
       </w:r>
+      <w:proofErr w:type="spellEnd"/>
+      <w:proofErr w:type="gramEnd"/>
       <w:r>
         <w:rPr>
           <w:rStyle w:val="p"/>
@@ -4061,6 +4318,7 @@
         </w:rPr>
         <w:t>(</w:t>
       </w:r>
+      <w:proofErr w:type="spellStart"/>
       <w:r>
         <w:rPr>
           <w:rStyle w:val="n"/>
@@ -4088,6 +4346,7 @@
         </w:rPr>
         <w:t>High</w:t>
       </w:r>
+      <w:proofErr w:type="spellEnd"/>
       <w:r>
         <w:rPr>
           <w:rStyle w:val="p"/>
@@ -4111,7 +4370,23 @@
           <w:rFonts w:ascii="Segoe UI" w:hAnsi="Segoe UI" w:cs="Segoe UI"/>
           <w:color w:val="333333"/>
         </w:rPr>
-        <w:t>Remember that we connected the other end of the LED to the 3.3 Volts power supply, so we need to drive the pin to low to have current flow into the LED.</w:t>
+        <w:t xml:space="preserve">Remember that we connected the other end of the LED to the 3.3 Volts power supply, so we need to drive the pin </w:t>
+      </w:r>
+      <w:proofErr w:type="spellStart"/>
+      <w:r>
+        <w:rPr>
+          <w:rFonts w:ascii="Segoe UI" w:hAnsi="Segoe UI" w:cs="Segoe UI"/>
+          <w:color w:val="333333"/>
+        </w:rPr>
+        <w:t>to</w:t>
+      </w:r>
+      <w:proofErr w:type="spellEnd"/>
+      <w:r>
+        <w:rPr>
+          <w:rFonts w:ascii="Segoe UI" w:hAnsi="Segoe UI" w:cs="Segoe UI"/>
+          <w:color w:val="333333"/>
+        </w:rPr>
+        <w:t xml:space="preserve"> low to have current flow into the LED.</w:t>
       </w:r>
     </w:p>
     <w:p/>
@@ -4390,6 +4665,119 @@
     </w:lvl>
   </w:abstractNum>
   <w:abstractNum w:abstractNumId="2" w15:restartNumberingAfterBreak="0">
+    <w:nsid w:val="351F2985"/>
+    <w:multiLevelType w:val="multilevel"/>
+    <w:tmpl w:val="2390CC30"/>
+    <w:lvl w:ilvl="0">
+      <w:start w:val="1"/>
+      <w:numFmt w:val="decimal"/>
+      <w:lvlText w:val="%1"/>
+      <w:lvlJc w:val="left"/>
+      <w:pPr>
+        <w:ind w:left="380" w:hanging="380"/>
+      </w:pPr>
+      <w:rPr>
+        <w:rFonts w:hint="default"/>
+      </w:rPr>
+    </w:lvl>
+    <w:lvl w:ilvl="1">
+      <w:start w:val="1"/>
+      <w:numFmt w:val="decimal"/>
+      <w:lvlText w:val="%1.%2"/>
+      <w:lvlJc w:val="left"/>
+      <w:pPr>
+        <w:ind w:left="380" w:hanging="380"/>
+      </w:pPr>
+      <w:rPr>
+        <w:rFonts w:hint="default"/>
+      </w:rPr>
+    </w:lvl>
+    <w:lvl w:ilvl="2">
+      <w:start w:val="1"/>
+      <w:numFmt w:val="decimal"/>
+      <w:lvlText w:val="%1.%2.%3"/>
+      <w:lvlJc w:val="left"/>
+      <w:pPr>
+        <w:ind w:left="720" w:hanging="720"/>
+      </w:pPr>
+      <w:rPr>
+        <w:rFonts w:hint="default"/>
+      </w:rPr>
+    </w:lvl>
+    <w:lvl w:ilvl="3">
+      <w:start w:val="1"/>
+      <w:numFmt w:val="decimal"/>
+      <w:lvlText w:val="%1.%2.%3.%4"/>
+      <w:lvlJc w:val="left"/>
+      <w:pPr>
+        <w:ind w:left="1080" w:hanging="1080"/>
+      </w:pPr>
+      <w:rPr>
+        <w:rFonts w:hint="default"/>
+      </w:rPr>
+    </w:lvl>
+    <w:lvl w:ilvl="4">
+      <w:start w:val="1"/>
+      <w:numFmt w:val="decimal"/>
+      <w:lvlText w:val="%1.%2.%3.%4.%5"/>
+      <w:lvlJc w:val="left"/>
+      <w:pPr>
+        <w:ind w:left="1080" w:hanging="1080"/>
+      </w:pPr>
+      <w:rPr>
+        <w:rFonts w:hint="default"/>
+      </w:rPr>
+    </w:lvl>
+    <w:lvl w:ilvl="5">
+      <w:start w:val="1"/>
+      <w:numFmt w:val="decimal"/>
+      <w:lvlText w:val="%1.%2.%3.%4.%5.%6"/>
+      <w:lvlJc w:val="left"/>
+      <w:pPr>
+        <w:ind w:left="1440" w:hanging="1440"/>
+      </w:pPr>
+      <w:rPr>
+        <w:rFonts w:hint="default"/>
+      </w:rPr>
+    </w:lvl>
+    <w:lvl w:ilvl="6">
+      <w:start w:val="1"/>
+      <w:numFmt w:val="decimal"/>
+      <w:lvlText w:val="%1.%2.%3.%4.%5.%6.%7"/>
+      <w:lvlJc w:val="left"/>
+      <w:pPr>
+        <w:ind w:left="1440" w:hanging="1440"/>
+      </w:pPr>
+      <w:rPr>
+        <w:rFonts w:hint="default"/>
+      </w:rPr>
+    </w:lvl>
+    <w:lvl w:ilvl="7">
+      <w:start w:val="1"/>
+      <w:numFmt w:val="decimal"/>
+      <w:lvlText w:val="%1.%2.%3.%4.%5.%6.%7.%8"/>
+      <w:lvlJc w:val="left"/>
+      <w:pPr>
+        <w:ind w:left="1800" w:hanging="1800"/>
+      </w:pPr>
+      <w:rPr>
+        <w:rFonts w:hint="default"/>
+      </w:rPr>
+    </w:lvl>
+    <w:lvl w:ilvl="8">
+      <w:start w:val="1"/>
+      <w:numFmt w:val="decimal"/>
+      <w:lvlText w:val="%1.%2.%3.%4.%5.%6.%7.%8.%9"/>
+      <w:lvlJc w:val="left"/>
+      <w:pPr>
+        <w:ind w:left="1800" w:hanging="1800"/>
+      </w:pPr>
+      <w:rPr>
+        <w:rFonts w:hint="default"/>
+      </w:rPr>
+    </w:lvl>
+  </w:abstractNum>
+  <w:abstractNum w:abstractNumId="3" w15:restartNumberingAfterBreak="0">
     <w:nsid w:val="583B1F08"/>
     <w:multiLevelType w:val="multilevel"/>
     <w:tmpl w:val="743A6EAE"/>
@@ -4545,6 +4933,9 @@
     <w:abstractNumId w:val="1"/>
   </w:num>
   <w:num w:numId="3">
+    <w:abstractNumId w:val="3"/>
+  </w:num>
+  <w:num w:numId="4">
     <w:abstractNumId w:val="2"/>
   </w:num>
 </w:numbering>

</xml_diff>